<commit_message>
Atualizando caso de uso Regitrar Entrada
</commit_message>
<xml_diff>
--- a/requisitos/Funcionario/AP_RegistrarEntrada.docx
+++ b/requisitos/Funcionario/AP_RegistrarEntrada.docx
@@ -188,19 +188,22 @@
     </w:p>
     <w:p>
       <w:pPr>
-        <w:pStyle w:val="Corpodetexto"/>
-        <w:jc w:val="both"/>
-        <w:rPr>
-          <w:rFonts w:ascii="Arial" w:hAnsi="Arial" w:cs="Arial"/>
-          <w:lang w:val="pt-BR"/>
-        </w:rPr>
-      </w:pPr>
-      <w:r>
-        <w:rPr>
-          <w:rFonts w:ascii="Arial" w:hAnsi="Arial" w:cs="Arial"/>
-          <w:lang w:val="pt-BR"/>
-        </w:rPr>
-        <w:t>O ator tem que estar logado no Sistema Agile Parking.</w:t>
+        <w:ind w:left="720"/>
+        <w:rPr>
+          <w:rFonts w:ascii="Arial" w:hAnsi="Arial" w:cs="Arial"/>
+          <w:sz w:val="20"/>
+          <w:szCs w:val="20"/>
+          <w:lang w:val="pt-BR"/>
+        </w:rPr>
+      </w:pPr>
+      <w:r>
+        <w:rPr>
+          <w:rFonts w:ascii="Arial" w:hAnsi="Arial" w:cs="Arial"/>
+          <w:sz w:val="20"/>
+          <w:szCs w:val="20"/>
+          <w:lang w:val="pt-BR"/>
+        </w:rPr>
+        <w:t>Veículo não registrado.</w:t>
       </w:r>
     </w:p>
     <w:p>
@@ -359,7 +362,7 @@
           <w:rFonts w:ascii="Arial" w:hAnsi="Arial" w:cs="Arial"/>
           <w:lang w:val="pt-BR"/>
         </w:rPr>
-        <w:t xml:space="preserve"> [FA1]</w:t>
+        <w:t xml:space="preserve"> </w:t>
       </w:r>
     </w:p>
     <w:p>
@@ -380,28 +383,21 @@
           <w:rFonts w:ascii="Arial" w:hAnsi="Arial" w:cs="Arial"/>
           <w:lang w:val="pt-BR"/>
         </w:rPr>
-        <w:t xml:space="preserve">O sistema retorna os dados </w:t>
-      </w:r>
-      <w:r>
-        <w:rPr>
-          <w:rFonts w:ascii="Arial" w:hAnsi="Arial" w:cs="Arial"/>
-          <w:lang w:val="pt-BR"/>
-        </w:rPr>
-        <w:t xml:space="preserve">do cliente cadastrado com o </w:t>
-      </w:r>
-      <w:r>
-        <w:rPr>
-          <w:rFonts w:ascii="Arial" w:hAnsi="Arial" w:cs="Arial"/>
-          <w:lang w:val="pt-BR"/>
-        </w:rPr>
-        <w:t>veículo</w:t>
-      </w:r>
-      <w:r>
-        <w:rPr>
-          <w:rFonts w:ascii="Arial" w:hAnsi="Arial" w:cs="Arial"/>
-          <w:lang w:val="pt-BR"/>
-        </w:rPr>
-        <w:t xml:space="preserve"> e pede confirmação;</w:t>
+        <w:t>O sistema verifica se a placa do veículo está cadastrada.</w:t>
+      </w:r>
+      <w:r>
+        <w:rPr>
+          <w:rFonts w:ascii="Arial" w:hAnsi="Arial" w:cs="Arial"/>
+          <w:lang w:val="pt-BR"/>
+        </w:rPr>
+        <w:t xml:space="preserve"> </w:t>
+      </w:r>
+      <w:r>
+        <w:rPr>
+          <w:rFonts w:ascii="Arial" w:hAnsi="Arial" w:cs="Arial"/>
+          <w:lang w:val="pt-BR"/>
+        </w:rPr>
+        <w:t>[FA1]</w:t>
       </w:r>
     </w:p>
     <w:p>
@@ -422,7 +418,28 @@
           <w:rFonts w:ascii="Arial" w:hAnsi="Arial" w:cs="Arial"/>
           <w:lang w:val="pt-BR"/>
         </w:rPr>
-        <w:t>O ator seleciona a confirmação;</w:t>
+        <w:t xml:space="preserve">O sistema retorna os dados </w:t>
+      </w:r>
+      <w:r>
+        <w:rPr>
+          <w:rFonts w:ascii="Arial" w:hAnsi="Arial" w:cs="Arial"/>
+          <w:lang w:val="pt-BR"/>
+        </w:rPr>
+        <w:t xml:space="preserve">do cliente cadastrado com o </w:t>
+      </w:r>
+      <w:r>
+        <w:rPr>
+          <w:rFonts w:ascii="Arial" w:hAnsi="Arial" w:cs="Arial"/>
+          <w:lang w:val="pt-BR"/>
+        </w:rPr>
+        <w:t>veículo</w:t>
+      </w:r>
+      <w:r>
+        <w:rPr>
+          <w:rFonts w:ascii="Arial" w:hAnsi="Arial" w:cs="Arial"/>
+          <w:lang w:val="pt-BR"/>
+        </w:rPr>
+        <w:t xml:space="preserve"> e pede confirmação;</w:t>
       </w:r>
     </w:p>
     <w:p>
@@ -443,21 +460,7 @@
           <w:rFonts w:ascii="Arial" w:hAnsi="Arial" w:cs="Arial"/>
           <w:lang w:val="pt-BR"/>
         </w:rPr>
-        <w:t xml:space="preserve">O sistema confirma o registro da entrada do </w:t>
-      </w:r>
-      <w:r>
-        <w:rPr>
-          <w:rFonts w:ascii="Arial" w:hAnsi="Arial" w:cs="Arial"/>
-          <w:lang w:val="pt-BR"/>
-        </w:rPr>
-        <w:t>veículo</w:t>
-      </w:r>
-      <w:r>
-        <w:rPr>
-          <w:rFonts w:ascii="Arial" w:hAnsi="Arial" w:cs="Arial"/>
-          <w:lang w:val="pt-BR"/>
-        </w:rPr>
-        <w:t xml:space="preserve"> e imprime um comprovante de entrada;</w:t>
+        <w:t>O ator seleciona a confirmação;</w:t>
       </w:r>
     </w:p>
     <w:p>
@@ -478,6 +481,41 @@
           <w:rFonts w:ascii="Arial" w:hAnsi="Arial" w:cs="Arial"/>
           <w:lang w:val="pt-BR"/>
         </w:rPr>
+        <w:t xml:space="preserve">O sistema confirma o registro da entrada do </w:t>
+      </w:r>
+      <w:r>
+        <w:rPr>
+          <w:rFonts w:ascii="Arial" w:hAnsi="Arial" w:cs="Arial"/>
+          <w:lang w:val="pt-BR"/>
+        </w:rPr>
+        <w:t>veículo</w:t>
+      </w:r>
+      <w:r>
+        <w:rPr>
+          <w:rFonts w:ascii="Arial" w:hAnsi="Arial" w:cs="Arial"/>
+          <w:lang w:val="pt-BR"/>
+        </w:rPr>
+        <w:t xml:space="preserve"> e imprime um comprovante de entrada;</w:t>
+      </w:r>
+    </w:p>
+    <w:p>
+      <w:pPr>
+        <w:pStyle w:val="Corpodetexto"/>
+        <w:numPr>
+          <w:ilvl w:val="0"/>
+          <w:numId w:val="5"/>
+        </w:numPr>
+        <w:jc w:val="both"/>
+        <w:rPr>
+          <w:rFonts w:ascii="Arial" w:hAnsi="Arial" w:cs="Arial"/>
+          <w:lang w:val="pt-BR"/>
+        </w:rPr>
+      </w:pPr>
+      <w:r>
+        <w:rPr>
+          <w:rFonts w:ascii="Arial" w:hAnsi="Arial" w:cs="Arial"/>
+          <w:lang w:val="pt-BR"/>
+        </w:rPr>
         <w:t>O caso de uso é encerrado</w:t>
       </w:r>
       <w:r>
@@ -888,6 +926,7 @@
           <w:rFonts w:cs="Arial"/>
           <w:sz w:val="20"/>
         </w:rPr>
+        <w:lastRenderedPageBreak/>
         <w:t>Subfluxos</w:t>
       </w:r>
       <w:proofErr w:type="spellEnd"/>
@@ -971,13 +1010,42 @@
           <w:lang w:val="pt-BR"/>
         </w:rPr>
       </w:pPr>
-      <w:r>
-        <w:rPr>
-          <w:rFonts w:ascii="Arial" w:hAnsi="Arial" w:cs="Arial"/>
-          <w:lang w:val="pt-BR"/>
-        </w:rPr>
-        <w:lastRenderedPageBreak/>
-        <w:t>O sistema registra a entrada e imprime um comprovante.</w:t>
+      <w:bookmarkStart w:id="0" w:name="_GoBack"/>
+      <w:r>
+        <w:rPr>
+          <w:rFonts w:ascii="Arial" w:hAnsi="Arial" w:cs="Arial"/>
+          <w:lang w:val="pt-BR"/>
+        </w:rPr>
+        <w:t>O sistema apresenta uma interface para entrada do veículo.</w:t>
+      </w:r>
+    </w:p>
+    <w:p>
+      <w:pPr>
+        <w:pStyle w:val="Corpodetexto"/>
+        <w:numPr>
+          <w:ilvl w:val="0"/>
+          <w:numId w:val="7"/>
+        </w:numPr>
+        <w:jc w:val="both"/>
+        <w:rPr>
+          <w:rFonts w:ascii="Arial" w:hAnsi="Arial" w:cs="Arial"/>
+          <w:lang w:val="pt-BR"/>
+        </w:rPr>
+      </w:pPr>
+      <w:r>
+        <w:rPr>
+          <w:rFonts w:ascii="Arial" w:hAnsi="Arial" w:cs="Arial"/>
+          <w:lang w:val="pt-BR"/>
+        </w:rPr>
+        <w:t>O sistema registra a entrada e imprime um comprovante</w:t>
+      </w:r>
+      <w:bookmarkEnd w:id="0"/>
+      <w:r>
+        <w:rPr>
+          <w:rFonts w:ascii="Arial" w:hAnsi="Arial" w:cs="Arial"/>
+          <w:lang w:val="pt-BR"/>
+        </w:rPr>
+        <w:t>.</w:t>
       </w:r>
     </w:p>
     <w:p>
@@ -1264,8 +1332,6 @@
         </w:rPr>
         <w:t xml:space="preserve">1,2,3 e 4 </w:t>
       </w:r>
-      <w:bookmarkStart w:id="0" w:name="_GoBack"/>
-      <w:bookmarkEnd w:id="0"/>
       <w:r>
         <w:rPr>
           <w:rFonts w:ascii="Arial" w:hAnsi="Arial" w:cs="Arial"/>
@@ -1448,6 +1514,7 @@
           <w:noProof/>
           <w:lang w:val="pt-BR" w:eastAsia="pt-BR"/>
         </w:rPr>
+        <w:lastRenderedPageBreak/>
         <w:drawing>
           <wp:inline distT="0" distB="0" distL="0" distR="0">
             <wp:extent cx="5486400" cy="3084830"/>
@@ -1694,7 +1761,7 @@
               <w:sz w:val="20"/>
               <w:szCs w:val="20"/>
             </w:rPr>
-            <w:t>2</w:t>
+            <w:t>3</w:t>
           </w:r>
           <w:r>
             <w:rPr>
@@ -1850,7 +1917,7 @@
 
 <file path=word/numbering.xml><?xml version="1.0" encoding="utf-8"?>
 <w:numbering xmlns:wpc="http://schemas.microsoft.com/office/word/2010/wordprocessingCanvas" xmlns:mc="http://schemas.openxmlformats.org/markup-compatibility/2006" xmlns:o="urn:schemas-microsoft-com:office:office" xmlns:r="http://schemas.openxmlformats.org/officeDocument/2006/relationships" xmlns:m="http://schemas.openxmlformats.org/officeDocument/2006/math" xmlns:v="urn:schemas-microsoft-com:vml" xmlns:wp14="http://schemas.microsoft.com/office/word/2010/wordprocessingDrawing" xmlns:wp="http://schemas.openxmlformats.org/drawingml/2006/wordprocessingDrawing" xmlns:w10="urn:schemas-microsoft-com:office:word" xmlns:w="http://schemas.openxmlformats.org/wordprocessingml/2006/main" xmlns:w14="http://schemas.microsoft.com/office/word/2010/wordml" xmlns:w15="http://schemas.microsoft.com/office/word/2012/wordml" xmlns:wpg="http://schemas.microsoft.com/office/word/2010/wordprocessingGroup" xmlns:wpi="http://schemas.microsoft.com/office/word/2010/wordprocessingInk" xmlns:wne="http://schemas.microsoft.com/office/word/2006/wordml" xmlns:wps="http://schemas.microsoft.com/office/word/2010/wordprocessingShape" mc:Ignorable="w14 w15 wp14">
-  <w:abstractNum w:abstractNumId="0">
+  <w:abstractNum w:abstractNumId="0" w15:restartNumberingAfterBreak="0">
     <w:nsid w:val="FFFFFFFB"/>
     <w:multiLevelType w:val="multilevel"/>
     <w:tmpl w:val="04090025"/>
@@ -1972,7 +2039,7 @@
       </w:pPr>
     </w:lvl>
   </w:abstractNum>
-  <w:abstractNum w:abstractNumId="1">
+  <w:abstractNum w:abstractNumId="1" w15:restartNumberingAfterBreak="0">
     <w:nsid w:val="00C94A96"/>
     <w:multiLevelType w:val="hybridMultilevel"/>
     <w:tmpl w:val="40FEA412"/>
@@ -2085,7 +2152,7 @@
       </w:pPr>
     </w:lvl>
   </w:abstractNum>
-  <w:abstractNum w:abstractNumId="2">
+  <w:abstractNum w:abstractNumId="2" w15:restartNumberingAfterBreak="0">
     <w:nsid w:val="020B1BEC"/>
     <w:multiLevelType w:val="multilevel"/>
     <w:tmpl w:val="CBE468D0"/>
@@ -2182,7 +2249,7 @@
       </w:pPr>
     </w:lvl>
   </w:abstractNum>
-  <w:abstractNum w:abstractNumId="3">
+  <w:abstractNum w:abstractNumId="3" w15:restartNumberingAfterBreak="0">
     <w:nsid w:val="085D7DA3"/>
     <w:multiLevelType w:val="hybridMultilevel"/>
     <w:tmpl w:val="EE8030C4"/>
@@ -2271,7 +2338,7 @@
       </w:pPr>
     </w:lvl>
   </w:abstractNum>
-  <w:abstractNum w:abstractNumId="4">
+  <w:abstractNum w:abstractNumId="4" w15:restartNumberingAfterBreak="0">
     <w:nsid w:val="0BCC3C42"/>
     <w:multiLevelType w:val="multilevel"/>
     <w:tmpl w:val="C48CDC3E"/>
@@ -2366,7 +2433,7 @@
       </w:pPr>
     </w:lvl>
   </w:abstractNum>
-  <w:abstractNum w:abstractNumId="5">
+  <w:abstractNum w:abstractNumId="5" w15:restartNumberingAfterBreak="0">
     <w:nsid w:val="318E60BF"/>
     <w:multiLevelType w:val="hybridMultilevel"/>
     <w:tmpl w:val="8E56102C"/>
@@ -2479,7 +2546,7 @@
       </w:pPr>
     </w:lvl>
   </w:abstractNum>
-  <w:abstractNum w:abstractNumId="6">
+  <w:abstractNum w:abstractNumId="6" w15:restartNumberingAfterBreak="0">
     <w:nsid w:val="3AD67191"/>
     <w:multiLevelType w:val="hybridMultilevel"/>
     <w:tmpl w:val="14CC398A"/>
@@ -2592,7 +2659,7 @@
       </w:pPr>
     </w:lvl>
   </w:abstractNum>
-  <w:abstractNum w:abstractNumId="7">
+  <w:abstractNum w:abstractNumId="7" w15:restartNumberingAfterBreak="0">
     <w:nsid w:val="49EA6866"/>
     <w:multiLevelType w:val="hybridMultilevel"/>
     <w:tmpl w:val="1D98A1C2"/>
@@ -2681,7 +2748,7 @@
       </w:pPr>
     </w:lvl>
   </w:abstractNum>
-  <w:abstractNum w:abstractNumId="8">
+  <w:abstractNum w:abstractNumId="8" w15:restartNumberingAfterBreak="0">
     <w:nsid w:val="5BD37CDA"/>
     <w:multiLevelType w:val="hybridMultilevel"/>
     <w:tmpl w:val="2AC89B4A"/>
@@ -2794,7 +2861,7 @@
       </w:pPr>
     </w:lvl>
   </w:abstractNum>
-  <w:abstractNum w:abstractNumId="9">
+  <w:abstractNum w:abstractNumId="9" w15:restartNumberingAfterBreak="0">
     <w:nsid w:val="7B0D72F4"/>
     <w:multiLevelType w:val="hybridMultilevel"/>
     <w:tmpl w:val="D0B68A9C"/>

</xml_diff>